<commit_message>
Update Progetto - A.V.I.S. di Montemarciano (AN).docx
</commit_message>
<xml_diff>
--- a/Progetto - A.V.I.S. di Montemarciano (AN).docx
+++ b/Progetto - A.V.I.S. di Montemarciano (AN).docx
@@ -731,16 +731,7 @@
           <w:sz w:val="24"/>
           <w:szCs w:val="24"/>
         </w:rPr>
-        <w:t>P</w:t>
-      </w:r>
-      <w:r>
-        <w:rPr>
-          <w:rStyle w:val="Riferimentointenso"/>
-          <w:color w:val="0070C0"/>
-          <w:sz w:val="24"/>
-          <w:szCs w:val="24"/>
-        </w:rPr>
-        <w:t>rogrammatori</w:t>
+        <w:t>Programmatori</w:t>
       </w:r>
     </w:p>
     <w:p>
@@ -1289,11 +1280,457 @@
     </w:p>
     <w:p>
       <w:pPr>
+        <w:spacing w:line="240" w:lineRule="auto"/>
+        <w:jc w:val="both"/>
+        <w:rPr>
+          <w:rFonts w:eastAsia="Times New Roman" w:cstheme="minorHAnsi"/>
+          <w:sz w:val="26"/>
+          <w:szCs w:val="26"/>
+          <w:lang w:eastAsia="it-IT"/>
+        </w:rPr>
+      </w:pPr>
+      <w:r>
+        <w:rPr>
+          <w:rFonts w:cstheme="minorHAnsi"/>
+          <w:color w:val="000000"/>
+          <w:sz w:val="26"/>
+          <w:szCs w:val="26"/>
+        </w:rPr>
+        <w:t xml:space="preserve">Tale progetto ha </w:t>
+      </w:r>
+      <w:r>
+        <w:rPr>
+          <w:rFonts w:cstheme="minorHAnsi"/>
+          <w:color w:val="000000"/>
+          <w:sz w:val="26"/>
+          <w:szCs w:val="26"/>
+        </w:rPr>
+        <w:t>come</w:t>
+      </w:r>
+      <w:r>
+        <w:rPr>
+          <w:rFonts w:cstheme="minorHAnsi"/>
+          <w:color w:val="000000"/>
+          <w:sz w:val="26"/>
+          <w:szCs w:val="26"/>
+        </w:rPr>
+        <w:t xml:space="preserve"> </w:t>
+      </w:r>
+      <w:r>
+        <w:rPr>
+          <w:rFonts w:cstheme="minorHAnsi"/>
+          <w:color w:val="000000"/>
+          <w:sz w:val="26"/>
+          <w:szCs w:val="26"/>
+        </w:rPr>
+        <w:t>fine</w:t>
+      </w:r>
+      <w:r>
+        <w:rPr>
+          <w:rFonts w:cstheme="minorHAnsi"/>
+          <w:color w:val="000000"/>
+          <w:sz w:val="26"/>
+          <w:szCs w:val="26"/>
+        </w:rPr>
+        <w:t xml:space="preserve"> ultimo</w:t>
+      </w:r>
+      <w:r>
+        <w:rPr>
+          <w:rFonts w:cstheme="minorHAnsi"/>
+          <w:color w:val="000000"/>
+          <w:sz w:val="26"/>
+          <w:szCs w:val="26"/>
+        </w:rPr>
+        <w:t xml:space="preserve"> </w:t>
+      </w:r>
+      <w:r>
+        <w:rPr>
+          <w:rFonts w:cstheme="minorHAnsi"/>
+          <w:color w:val="000000"/>
+          <w:sz w:val="26"/>
+          <w:szCs w:val="26"/>
+        </w:rPr>
+        <w:t>la realizzazione di</w:t>
+      </w:r>
+      <w:r>
+        <w:rPr>
+          <w:rFonts w:cstheme="minorHAnsi"/>
+          <w:color w:val="000000"/>
+          <w:sz w:val="26"/>
+          <w:szCs w:val="26"/>
+        </w:rPr>
+        <w:t xml:space="preserve"> un software </w:t>
+      </w:r>
+      <w:r>
+        <w:rPr>
+          <w:rFonts w:cstheme="minorHAnsi"/>
+          <w:color w:val="000000"/>
+          <w:sz w:val="26"/>
+          <w:szCs w:val="26"/>
+        </w:rPr>
+        <w:t xml:space="preserve">che consenta di </w:t>
+      </w:r>
+      <w:r>
+        <w:rPr>
+          <w:rFonts w:cstheme="minorHAnsi"/>
+          <w:color w:val="000000"/>
+          <w:sz w:val="26"/>
+          <w:szCs w:val="26"/>
+        </w:rPr>
+        <w:t xml:space="preserve"> </w:t>
+      </w:r>
+      <w:r>
+        <w:rPr>
+          <w:rFonts w:cstheme="minorHAnsi"/>
+          <w:color w:val="000000"/>
+          <w:sz w:val="26"/>
+          <w:szCs w:val="26"/>
+        </w:rPr>
+        <w:t>digitalizzare</w:t>
+      </w:r>
+      <w:r>
+        <w:rPr>
+          <w:rFonts w:cstheme="minorHAnsi"/>
+          <w:color w:val="000000"/>
+          <w:sz w:val="26"/>
+          <w:szCs w:val="26"/>
+        </w:rPr>
+        <w:t xml:space="preserve"> l</w:t>
+      </w:r>
+      <w:r>
+        <w:rPr>
+          <w:rFonts w:cstheme="minorHAnsi"/>
+          <w:color w:val="000000"/>
+          <w:sz w:val="26"/>
+          <w:szCs w:val="26"/>
+        </w:rPr>
+        <w:t>a sede dell’</w:t>
+      </w:r>
+      <w:r>
+        <w:rPr>
+          <w:rFonts w:asciiTheme="majorHAnsi" w:hAnsiTheme="majorHAnsi" w:cstheme="majorHAnsi"/>
+          <w:b/>
+          <w:bCs/>
+          <w:color w:val="0070C0"/>
+          <w:sz w:val="28"/>
+          <w:szCs w:val="28"/>
+        </w:rPr>
+        <w:t>A.V.I.S.</w:t>
+      </w:r>
+      <w:r>
+        <w:rPr>
+          <w:rFonts w:cstheme="minorHAnsi"/>
+          <w:color w:val="000000"/>
+          <w:sz w:val="26"/>
+          <w:szCs w:val="26"/>
+        </w:rPr>
+        <w:t xml:space="preserve"> (</w:t>
+      </w:r>
+      <w:r>
+        <w:rPr>
+          <w:rFonts w:asciiTheme="majorHAnsi" w:hAnsiTheme="majorHAnsi" w:cstheme="majorHAnsi"/>
+          <w:b/>
+          <w:bCs/>
+          <w:color w:val="0070C0"/>
+          <w:sz w:val="28"/>
+          <w:szCs w:val="28"/>
+          <w:u w:val="single"/>
+        </w:rPr>
+        <w:t>A</w:t>
+      </w:r>
+      <w:r>
+        <w:rPr>
+          <w:rFonts w:cstheme="minorHAnsi"/>
+          <w:color w:val="000000"/>
+          <w:sz w:val="26"/>
+          <w:szCs w:val="26"/>
+        </w:rPr>
+        <w:t xml:space="preserve">ssociazione </w:t>
+      </w:r>
+      <w:r>
+        <w:rPr>
+          <w:rFonts w:asciiTheme="majorHAnsi" w:hAnsiTheme="majorHAnsi" w:cstheme="majorHAnsi"/>
+          <w:b/>
+          <w:bCs/>
+          <w:color w:val="0070C0"/>
+          <w:sz w:val="28"/>
+          <w:szCs w:val="28"/>
+          <w:u w:val="single"/>
+        </w:rPr>
+        <w:t>V</w:t>
+      </w:r>
+      <w:r>
+        <w:rPr>
+          <w:rFonts w:cstheme="minorHAnsi"/>
+          <w:color w:val="000000"/>
+          <w:sz w:val="26"/>
+          <w:szCs w:val="26"/>
+        </w:rPr>
+        <w:t xml:space="preserve">olontari </w:t>
+      </w:r>
+      <w:r>
+        <w:rPr>
+          <w:rFonts w:asciiTheme="majorHAnsi" w:hAnsiTheme="majorHAnsi" w:cstheme="majorHAnsi"/>
+          <w:b/>
+          <w:bCs/>
+          <w:color w:val="0070C0"/>
+          <w:sz w:val="28"/>
+          <w:szCs w:val="28"/>
+          <w:u w:val="single"/>
+        </w:rPr>
+        <w:t>I</w:t>
+      </w:r>
+      <w:r>
+        <w:rPr>
+          <w:rFonts w:cstheme="minorHAnsi"/>
+          <w:color w:val="000000"/>
+          <w:sz w:val="26"/>
+          <w:szCs w:val="26"/>
+        </w:rPr>
+        <w:t xml:space="preserve">taliani </w:t>
+      </w:r>
+      <w:r>
+        <w:rPr>
+          <w:rFonts w:asciiTheme="majorHAnsi" w:hAnsiTheme="majorHAnsi" w:cstheme="majorHAnsi"/>
+          <w:b/>
+          <w:bCs/>
+          <w:color w:val="0070C0"/>
+          <w:sz w:val="28"/>
+          <w:szCs w:val="28"/>
+          <w:u w:val="single"/>
+        </w:rPr>
+        <w:t>S</w:t>
+      </w:r>
+      <w:r>
+        <w:rPr>
+          <w:rFonts w:cstheme="minorHAnsi"/>
+          <w:color w:val="000000"/>
+          <w:sz w:val="26"/>
+          <w:szCs w:val="26"/>
+        </w:rPr>
+        <w:t>angue)</w:t>
+      </w:r>
+      <w:r>
+        <w:rPr>
+          <w:rFonts w:cstheme="minorHAnsi"/>
+          <w:color w:val="000000"/>
+          <w:sz w:val="26"/>
+          <w:szCs w:val="26"/>
+        </w:rPr>
+        <w:t xml:space="preserve"> di</w:t>
+      </w:r>
+      <w:r>
+        <w:rPr>
+          <w:rFonts w:cstheme="minorHAnsi"/>
+          <w:color w:val="000000"/>
+          <w:sz w:val="26"/>
+          <w:szCs w:val="26"/>
+        </w:rPr>
+        <w:t xml:space="preserve"> Montemarciano</w:t>
+      </w:r>
+      <w:r>
+        <w:rPr>
+          <w:rFonts w:cstheme="minorHAnsi"/>
+          <w:color w:val="000000"/>
+          <w:sz w:val="26"/>
+          <w:szCs w:val="26"/>
+        </w:rPr>
+        <w:t xml:space="preserve">, ubicata in </w:t>
+      </w:r>
+      <w:r>
+        <w:rPr>
+          <w:rFonts w:eastAsia="Times New Roman" w:cstheme="minorHAnsi"/>
+          <w:color w:val="000000"/>
+          <w:sz w:val="26"/>
+          <w:szCs w:val="26"/>
+          <w:lang w:eastAsia="it-IT"/>
+        </w:rPr>
+        <w:t>Via San Pietro, 1 - 60018 Montemarciano (AN)</w:t>
+      </w:r>
+      <w:r>
+        <w:rPr>
+          <w:rFonts w:eastAsia="Times New Roman" w:cstheme="minorHAnsi"/>
+          <w:color w:val="000000"/>
+          <w:sz w:val="26"/>
+          <w:szCs w:val="26"/>
+          <w:lang w:eastAsia="it-IT"/>
+        </w:rPr>
+        <w:t xml:space="preserve">, </w:t>
+      </w:r>
+      <w:r>
+        <w:rPr>
+          <w:rFonts w:cstheme="minorHAnsi"/>
+          <w:color w:val="000000"/>
+          <w:sz w:val="26"/>
+          <w:szCs w:val="26"/>
+        </w:rPr>
+        <w:t>in ogni suo ambito: dalla prenotazione delle donazioni di sangue e/o plasma, passando per la gestione dei servizi, alla gestione amministrativa.</w:t>
+      </w:r>
+    </w:p>
+    <w:p>
+      <w:pPr>
+        <w:pStyle w:val="NormaleWeb"/>
+        <w:spacing w:before="0" w:beforeAutospacing="0" w:after="240" w:afterAutospacing="0"/>
+        <w:jc w:val="both"/>
+        <w:rPr>
+          <w:rFonts w:asciiTheme="minorHAnsi" w:hAnsiTheme="minorHAnsi" w:cstheme="minorHAnsi"/>
+          <w:sz w:val="26"/>
+          <w:szCs w:val="26"/>
+        </w:rPr>
+      </w:pPr>
+      <w:r>
+        <w:rPr>
+          <w:rFonts w:asciiTheme="minorHAnsi" w:hAnsiTheme="minorHAnsi" w:cstheme="minorHAnsi"/>
+          <w:color w:val="000000"/>
+          <w:sz w:val="26"/>
+          <w:szCs w:val="26"/>
+        </w:rPr>
+        <w:t>La progettazione del software in questione sarà basata interamente sull</w:t>
+      </w:r>
+      <w:r>
+        <w:rPr>
+          <w:rFonts w:asciiTheme="minorHAnsi" w:hAnsiTheme="minorHAnsi" w:cstheme="minorHAnsi"/>
+          <w:color w:val="000000"/>
+          <w:sz w:val="26"/>
+          <w:szCs w:val="26"/>
+        </w:rPr>
+        <w:t>e informazioni</w:t>
+      </w:r>
+      <w:r>
+        <w:rPr>
+          <w:rFonts w:asciiTheme="minorHAnsi" w:hAnsiTheme="minorHAnsi" w:cstheme="minorHAnsi"/>
+          <w:color w:val="000000"/>
+          <w:sz w:val="26"/>
+          <w:szCs w:val="26"/>
+        </w:rPr>
+        <w:t xml:space="preserve"> reperite dalle interviste con il sig.</w:t>
+      </w:r>
+      <w:r>
+        <w:rPr>
+          <w:rFonts w:asciiTheme="minorHAnsi" w:hAnsiTheme="minorHAnsi" w:cstheme="minorHAnsi"/>
+          <w:color w:val="000000"/>
+          <w:sz w:val="26"/>
+          <w:szCs w:val="26"/>
+        </w:rPr>
+        <w:t xml:space="preserve"> Romano Giuseppe (volontario </w:t>
+      </w:r>
+      <w:r>
+        <w:rPr>
+          <w:rFonts w:asciiTheme="minorHAnsi" w:hAnsiTheme="minorHAnsi" w:cstheme="minorHAnsi"/>
+          <w:color w:val="000000"/>
+          <w:sz w:val="26"/>
+          <w:szCs w:val="26"/>
+        </w:rPr>
+        <w:t>nel settore</w:t>
+      </w:r>
+      <w:r>
+        <w:rPr>
+          <w:rFonts w:asciiTheme="minorHAnsi" w:hAnsiTheme="minorHAnsi" w:cstheme="minorHAnsi"/>
+          <w:color w:val="000000"/>
+          <w:sz w:val="26"/>
+          <w:szCs w:val="26"/>
+        </w:rPr>
+        <w:t xml:space="preserve"> </w:t>
+      </w:r>
+      <w:r>
+        <w:rPr>
+          <w:rFonts w:asciiTheme="minorHAnsi" w:hAnsiTheme="minorHAnsi" w:cstheme="minorHAnsi"/>
+          <w:color w:val="000000"/>
+          <w:sz w:val="26"/>
+          <w:szCs w:val="26"/>
+        </w:rPr>
+        <w:t>e</w:t>
+      </w:r>
+      <w:r>
+        <w:rPr>
+          <w:rFonts w:asciiTheme="minorHAnsi" w:hAnsiTheme="minorHAnsi" w:cstheme="minorHAnsi"/>
+          <w:color w:val="000000"/>
+          <w:sz w:val="26"/>
+          <w:szCs w:val="26"/>
+        </w:rPr>
+        <w:t xml:space="preserve">mergenze), </w:t>
+      </w:r>
+      <w:r>
+        <w:rPr>
+          <w:rFonts w:asciiTheme="minorHAnsi" w:hAnsiTheme="minorHAnsi" w:cstheme="minorHAnsi"/>
+          <w:color w:val="000000"/>
+          <w:sz w:val="26"/>
+          <w:szCs w:val="26"/>
+        </w:rPr>
+        <w:t>il sig.</w:t>
+      </w:r>
+      <w:r>
+        <w:rPr>
+          <w:rFonts w:asciiTheme="minorHAnsi" w:hAnsiTheme="minorHAnsi" w:cstheme="minorHAnsi"/>
+          <w:color w:val="000000"/>
+          <w:sz w:val="26"/>
+          <w:szCs w:val="26"/>
+        </w:rPr>
+        <w:t xml:space="preserve"> Tonti Fabrizio (responsabile </w:t>
+      </w:r>
+      <w:r>
+        <w:rPr>
+          <w:rFonts w:asciiTheme="minorHAnsi" w:hAnsiTheme="minorHAnsi" w:cstheme="minorHAnsi"/>
+          <w:color w:val="000000"/>
+          <w:sz w:val="26"/>
+          <w:szCs w:val="26"/>
+        </w:rPr>
+        <w:t xml:space="preserve">del settore </w:t>
+      </w:r>
+      <w:r>
+        <w:rPr>
+          <w:rFonts w:asciiTheme="minorHAnsi" w:hAnsiTheme="minorHAnsi" w:cstheme="minorHAnsi"/>
+          <w:color w:val="000000"/>
+          <w:sz w:val="26"/>
+          <w:szCs w:val="26"/>
+        </w:rPr>
+        <w:t>donazioni) e</w:t>
+      </w:r>
+      <w:r>
+        <w:rPr>
+          <w:rFonts w:asciiTheme="minorHAnsi" w:hAnsiTheme="minorHAnsi" w:cstheme="minorHAnsi"/>
+          <w:color w:val="000000"/>
+          <w:sz w:val="26"/>
+          <w:szCs w:val="26"/>
+        </w:rPr>
+        <w:t xml:space="preserve"> il sig.</w:t>
+      </w:r>
+      <w:r>
+        <w:rPr>
+          <w:rFonts w:asciiTheme="minorHAnsi" w:hAnsiTheme="minorHAnsi" w:cstheme="minorHAnsi"/>
+          <w:color w:val="000000"/>
+          <w:sz w:val="26"/>
+          <w:szCs w:val="26"/>
+        </w:rPr>
+        <w:t xml:space="preserve"> Sbaffo Andrea (Presidente dell</w:t>
+      </w:r>
+      <w:r>
+        <w:rPr>
+          <w:rFonts w:asciiTheme="minorHAnsi" w:hAnsiTheme="minorHAnsi" w:cstheme="minorHAnsi"/>
+          <w:color w:val="000000"/>
+          <w:sz w:val="26"/>
+          <w:szCs w:val="26"/>
+        </w:rPr>
+        <w:t>a sede A.V.I.S.</w:t>
+      </w:r>
+      <w:r>
+        <w:rPr>
+          <w:rFonts w:asciiTheme="minorHAnsi" w:hAnsiTheme="minorHAnsi" w:cstheme="minorHAnsi"/>
+          <w:color w:val="000000"/>
+          <w:sz w:val="26"/>
+          <w:szCs w:val="26"/>
+        </w:rPr>
+        <w:t xml:space="preserve"> di Montemarciano).</w:t>
+      </w:r>
+    </w:p>
+    <w:p>
+      <w:pPr>
         <w:pStyle w:val="NormaleWeb"/>
         <w:spacing w:before="0" w:beforeAutospacing="0" w:after="0" w:afterAutospacing="0"/>
         <w:jc w:val="both"/>
         <w:rPr>
           <w:rFonts w:asciiTheme="minorHAnsi" w:hAnsiTheme="minorHAnsi" w:cstheme="minorHAnsi"/>
+          <w:color w:val="000000"/>
           <w:sz w:val="26"/>
           <w:szCs w:val="26"/>
         </w:rPr>
@@ -1305,7 +1742,7 @@
           <w:sz w:val="26"/>
           <w:szCs w:val="26"/>
         </w:rPr>
-        <w:t>Tale progetto, realizzato da alcuni studenti frequentanti il Corso di L</w:t>
+        <w:t>Si partirà da un’analisi embrionale delle informazioni raccolte,</w:t>
       </w:r>
       <w:r>
         <w:rPr>
@@ -1314,16 +1751,18 @@
           <w:sz w:val="26"/>
           <w:szCs w:val="26"/>
         </w:rPr>
-        <w:t xml:space="preserve">aurea </w:t>
+        <w:t xml:space="preserve"> per poi procedere con la progettazione del software (secondo gli standard </w:t>
       </w:r>
       <w:r>
         <w:rPr>
           <w:rFonts w:asciiTheme="minorHAnsi" w:hAnsiTheme="minorHAnsi" w:cstheme="minorHAnsi"/>
-          <w:color w:val="000000"/>
-          <w:sz w:val="26"/>
-          <w:szCs w:val="26"/>
-        </w:rPr>
-        <w:t>T</w:t>
+          <w:i/>
+          <w:iCs/>
+          <w:color w:val="000000"/>
+          <w:sz w:val="26"/>
+          <w:szCs w:val="26"/>
+        </w:rPr>
+        <w:t>UML</w:t>
       </w:r>
       <w:r>
         <w:rPr>
@@ -1332,16 +1771,18 @@
           <w:sz w:val="26"/>
           <w:szCs w:val="26"/>
         </w:rPr>
-        <w:t>riennale</w:t>
+        <w:t xml:space="preserve">), e della sua relativa implementazione (nel linguaggio di programmazione </w:t>
       </w:r>
       <w:r>
         <w:rPr>
           <w:rFonts w:asciiTheme="minorHAnsi" w:hAnsiTheme="minorHAnsi" w:cstheme="minorHAnsi"/>
-          <w:color w:val="000000"/>
-          <w:sz w:val="26"/>
-          <w:szCs w:val="26"/>
-        </w:rPr>
-        <w:t xml:space="preserve"> in Ingegneria Informatica e dell’Automazione dell’Università Politecnica delle Marche (U</w:t>
+          <w:i/>
+          <w:iCs/>
+          <w:color w:val="000000"/>
+          <w:sz w:val="26"/>
+          <w:szCs w:val="26"/>
+        </w:rPr>
+        <w:t>Python</w:t>
       </w:r>
       <w:r>
         <w:rPr>
@@ -1350,17 +1791,20 @@
           <w:sz w:val="26"/>
           <w:szCs w:val="26"/>
         </w:rPr>
-        <w:t>niv</w:t>
-      </w:r>
-      <w:r>
+        <w:t xml:space="preserve">). </w:t>
+      </w:r>
+    </w:p>
+    <w:p>
+      <w:pPr>
+        <w:pStyle w:val="NormaleWeb"/>
+        <w:spacing w:before="0" w:beforeAutospacing="0" w:after="240" w:afterAutospacing="0"/>
+        <w:jc w:val="both"/>
         <w:rPr>
           <w:rFonts w:asciiTheme="minorHAnsi" w:hAnsiTheme="minorHAnsi" w:cstheme="minorHAnsi"/>
-          <w:color w:val="000000"/>
-          <w:sz w:val="26"/>
-          <w:szCs w:val="26"/>
-        </w:rPr>
-        <w:t>PM), ha lo scopo di sviluppare un software per informatizzare l’associazione di volontariato A</w:t>
-      </w:r>
+          <w:sz w:val="26"/>
+          <w:szCs w:val="26"/>
+        </w:rPr>
+      </w:pPr>
       <w:r>
         <w:rPr>
           <w:rFonts w:asciiTheme="minorHAnsi" w:hAnsiTheme="minorHAnsi" w:cstheme="minorHAnsi"/>
@@ -1368,150 +1812,7 @@
           <w:sz w:val="26"/>
           <w:szCs w:val="26"/>
         </w:rPr>
-        <w:t>.</w:t>
-      </w:r>
-      <w:r>
-        <w:rPr>
-          <w:rFonts w:asciiTheme="minorHAnsi" w:hAnsiTheme="minorHAnsi" w:cstheme="minorHAnsi"/>
-          <w:color w:val="000000"/>
-          <w:sz w:val="26"/>
-          <w:szCs w:val="26"/>
-        </w:rPr>
-        <w:t>V</w:t>
-      </w:r>
-      <w:r>
-        <w:rPr>
-          <w:rFonts w:asciiTheme="minorHAnsi" w:hAnsiTheme="minorHAnsi" w:cstheme="minorHAnsi"/>
-          <w:color w:val="000000"/>
-          <w:sz w:val="26"/>
-          <w:szCs w:val="26"/>
-        </w:rPr>
-        <w:t>.</w:t>
-      </w:r>
-      <w:r>
-        <w:rPr>
-          <w:rFonts w:asciiTheme="minorHAnsi" w:hAnsiTheme="minorHAnsi" w:cstheme="minorHAnsi"/>
-          <w:color w:val="000000"/>
-          <w:sz w:val="26"/>
-          <w:szCs w:val="26"/>
-        </w:rPr>
-        <w:t>I</w:t>
-      </w:r>
-      <w:r>
-        <w:rPr>
-          <w:rFonts w:asciiTheme="minorHAnsi" w:hAnsiTheme="minorHAnsi" w:cstheme="minorHAnsi"/>
-          <w:color w:val="000000"/>
-          <w:sz w:val="26"/>
-          <w:szCs w:val="26"/>
-        </w:rPr>
-        <w:t>.</w:t>
-      </w:r>
-      <w:r>
-        <w:rPr>
-          <w:rFonts w:asciiTheme="minorHAnsi" w:hAnsiTheme="minorHAnsi" w:cstheme="minorHAnsi"/>
-          <w:color w:val="000000"/>
-          <w:sz w:val="26"/>
-          <w:szCs w:val="26"/>
-        </w:rPr>
-        <w:t>S</w:t>
-      </w:r>
-      <w:r>
-        <w:rPr>
-          <w:rFonts w:asciiTheme="minorHAnsi" w:hAnsiTheme="minorHAnsi" w:cstheme="minorHAnsi"/>
-          <w:color w:val="000000"/>
-          <w:sz w:val="26"/>
-          <w:szCs w:val="26"/>
-        </w:rPr>
-        <w:t>.</w:t>
-      </w:r>
-      <w:r>
-        <w:rPr>
-          <w:rFonts w:asciiTheme="minorHAnsi" w:hAnsiTheme="minorHAnsi" w:cstheme="minorHAnsi"/>
-          <w:color w:val="000000"/>
-          <w:sz w:val="26"/>
-          <w:szCs w:val="26"/>
-        </w:rPr>
-        <w:t xml:space="preserve"> (</w:t>
-      </w:r>
-      <w:r>
-        <w:rPr>
-          <w:rFonts w:asciiTheme="minorHAnsi" w:hAnsiTheme="minorHAnsi" w:cstheme="minorHAnsi"/>
-          <w:b/>
-          <w:bCs/>
-          <w:color w:val="000000"/>
-          <w:sz w:val="26"/>
-          <w:szCs w:val="26"/>
-        </w:rPr>
-        <w:t>A</w:t>
-      </w:r>
-      <w:r>
-        <w:rPr>
-          <w:rFonts w:asciiTheme="minorHAnsi" w:hAnsiTheme="minorHAnsi" w:cstheme="minorHAnsi"/>
-          <w:color w:val="000000"/>
-          <w:sz w:val="26"/>
-          <w:szCs w:val="26"/>
-        </w:rPr>
-        <w:t xml:space="preserve">ssociazione </w:t>
-      </w:r>
-      <w:r>
-        <w:rPr>
-          <w:rFonts w:asciiTheme="minorHAnsi" w:hAnsiTheme="minorHAnsi" w:cstheme="minorHAnsi"/>
-          <w:b/>
-          <w:bCs/>
-          <w:color w:val="000000"/>
-          <w:sz w:val="26"/>
-          <w:szCs w:val="26"/>
-        </w:rPr>
-        <w:t>V</w:t>
-      </w:r>
-      <w:r>
-        <w:rPr>
-          <w:rFonts w:asciiTheme="minorHAnsi" w:hAnsiTheme="minorHAnsi" w:cstheme="minorHAnsi"/>
-          <w:color w:val="000000"/>
-          <w:sz w:val="26"/>
-          <w:szCs w:val="26"/>
-        </w:rPr>
-        <w:t xml:space="preserve">olontari </w:t>
-      </w:r>
-      <w:r>
-        <w:rPr>
-          <w:rFonts w:asciiTheme="minorHAnsi" w:hAnsiTheme="minorHAnsi" w:cstheme="minorHAnsi"/>
-          <w:b/>
-          <w:bCs/>
-          <w:color w:val="000000"/>
-          <w:sz w:val="26"/>
-          <w:szCs w:val="26"/>
-        </w:rPr>
-        <w:t>I</w:t>
-      </w:r>
-      <w:r>
-        <w:rPr>
-          <w:rFonts w:asciiTheme="minorHAnsi" w:hAnsiTheme="minorHAnsi" w:cstheme="minorHAnsi"/>
-          <w:color w:val="000000"/>
-          <w:sz w:val="26"/>
-          <w:szCs w:val="26"/>
-        </w:rPr>
-        <w:t xml:space="preserve">taliani </w:t>
-      </w:r>
-      <w:r>
-        <w:rPr>
-          <w:rFonts w:asciiTheme="minorHAnsi" w:hAnsiTheme="minorHAnsi" w:cstheme="minorHAnsi"/>
-          <w:b/>
-          <w:bCs/>
-          <w:color w:val="000000"/>
-          <w:sz w:val="26"/>
-          <w:szCs w:val="26"/>
-        </w:rPr>
-        <w:t>S</w:t>
-      </w:r>
-      <w:r>
-        <w:rPr>
-          <w:rFonts w:asciiTheme="minorHAnsi" w:hAnsiTheme="minorHAnsi" w:cstheme="minorHAnsi"/>
-          <w:color w:val="000000"/>
-          <w:sz w:val="26"/>
-          <w:szCs w:val="26"/>
-        </w:rPr>
-        <w:t>angue), localizzata a Montemarciano.</w:t>
+        <w:t>Il risultato definitivo sarà un applicativo conforme alle specifiche richieste, che consentirà una gestione quanto più completa e precisa di tutti i servizi svolti dall’associazione.</w:t>
       </w:r>
     </w:p>
     <w:p>
@@ -1521,311 +1822,10 @@
         <w:jc w:val="both"/>
         <w:rPr>
           <w:rFonts w:asciiTheme="minorHAnsi" w:hAnsiTheme="minorHAnsi" w:cstheme="minorHAnsi"/>
-          <w:color w:val="000000"/>
-          <w:sz w:val="26"/>
-          <w:szCs w:val="26"/>
-        </w:rPr>
-      </w:pPr>
-      <w:r>
-        <w:rPr>
-          <w:rFonts w:asciiTheme="minorHAnsi" w:hAnsiTheme="minorHAnsi" w:cstheme="minorHAnsi"/>
-          <w:color w:val="000000"/>
-          <w:sz w:val="26"/>
-          <w:szCs w:val="26"/>
-        </w:rPr>
-        <w:t>L’associazione in questione spazia in diversi campi:</w:t>
-      </w:r>
-    </w:p>
-    <w:p>
-      <w:pPr>
-        <w:pStyle w:val="NormaleWeb"/>
-        <w:spacing w:before="0" w:beforeAutospacing="0" w:after="0" w:afterAutospacing="0"/>
-        <w:jc w:val="both"/>
-        <w:rPr>
-          <w:rFonts w:asciiTheme="minorHAnsi" w:hAnsiTheme="minorHAnsi" w:cstheme="minorHAnsi"/>
-          <w:sz w:val="26"/>
-          <w:szCs w:val="26"/>
-        </w:rPr>
-      </w:pPr>
-    </w:p>
-    <w:p>
-      <w:pPr>
-        <w:pStyle w:val="NormaleWeb"/>
-        <w:numPr>
-          <w:ilvl w:val="0"/>
-          <w:numId w:val="2"/>
-        </w:numPr>
-        <w:spacing w:before="0" w:beforeAutospacing="0" w:after="0" w:afterAutospacing="0" w:line="276" w:lineRule="auto"/>
-        <w:jc w:val="both"/>
-        <w:textAlignment w:val="baseline"/>
-        <w:rPr>
-          <w:rFonts w:asciiTheme="minorHAnsi" w:hAnsiTheme="minorHAnsi" w:cstheme="minorHAnsi"/>
-          <w:color w:val="000000"/>
-          <w:sz w:val="26"/>
-          <w:szCs w:val="26"/>
-        </w:rPr>
-      </w:pPr>
-      <w:r>
-        <w:rPr>
-          <w:rFonts w:asciiTheme="minorHAnsi" w:hAnsiTheme="minorHAnsi" w:cstheme="minorHAnsi"/>
-          <w:color w:val="000000"/>
-          <w:sz w:val="26"/>
-          <w:szCs w:val="26"/>
-        </w:rPr>
-        <w:t>Donazione del sangue;</w:t>
-      </w:r>
-    </w:p>
-    <w:p>
-      <w:pPr>
-        <w:pStyle w:val="NormaleWeb"/>
-        <w:numPr>
-          <w:ilvl w:val="0"/>
-          <w:numId w:val="2"/>
-        </w:numPr>
-        <w:spacing w:before="0" w:beforeAutospacing="0" w:after="0" w:afterAutospacing="0" w:line="276" w:lineRule="auto"/>
-        <w:jc w:val="both"/>
-        <w:textAlignment w:val="baseline"/>
-        <w:rPr>
-          <w:rFonts w:asciiTheme="minorHAnsi" w:hAnsiTheme="minorHAnsi" w:cstheme="minorHAnsi"/>
-          <w:color w:val="000000"/>
-          <w:sz w:val="26"/>
-          <w:szCs w:val="26"/>
-        </w:rPr>
-      </w:pPr>
-      <w:r>
-        <w:rPr>
-          <w:rFonts w:asciiTheme="minorHAnsi" w:hAnsiTheme="minorHAnsi" w:cstheme="minorHAnsi"/>
-          <w:color w:val="000000"/>
-          <w:sz w:val="26"/>
-          <w:szCs w:val="26"/>
-        </w:rPr>
-        <w:t>Servizi Secondari;</w:t>
-      </w:r>
-    </w:p>
-    <w:p>
-      <w:pPr>
-        <w:pStyle w:val="NormaleWeb"/>
-        <w:numPr>
-          <w:ilvl w:val="0"/>
-          <w:numId w:val="2"/>
-        </w:numPr>
-        <w:spacing w:before="0" w:beforeAutospacing="0" w:after="0" w:afterAutospacing="0" w:line="276" w:lineRule="auto"/>
-        <w:jc w:val="both"/>
-        <w:textAlignment w:val="baseline"/>
-        <w:rPr>
-          <w:rFonts w:asciiTheme="minorHAnsi" w:hAnsiTheme="minorHAnsi" w:cstheme="minorHAnsi"/>
-          <w:color w:val="000000"/>
-          <w:sz w:val="26"/>
-          <w:szCs w:val="26"/>
-        </w:rPr>
-      </w:pPr>
-      <w:r>
-        <w:rPr>
-          <w:rFonts w:asciiTheme="minorHAnsi" w:hAnsiTheme="minorHAnsi" w:cstheme="minorHAnsi"/>
-          <w:color w:val="000000"/>
-          <w:sz w:val="26"/>
-          <w:szCs w:val="26"/>
-        </w:rPr>
-        <w:t>Servizi Emergenze;</w:t>
-      </w:r>
-    </w:p>
-    <w:p>
-      <w:pPr>
-        <w:pStyle w:val="NormaleWeb"/>
-        <w:numPr>
-          <w:ilvl w:val="0"/>
-          <w:numId w:val="2"/>
-        </w:numPr>
-        <w:spacing w:before="0" w:beforeAutospacing="0" w:after="0" w:afterAutospacing="0" w:line="276" w:lineRule="auto"/>
-        <w:jc w:val="both"/>
-        <w:textAlignment w:val="baseline"/>
-        <w:rPr>
-          <w:rFonts w:asciiTheme="minorHAnsi" w:hAnsiTheme="minorHAnsi" w:cstheme="minorHAnsi"/>
-          <w:color w:val="000000"/>
-          <w:sz w:val="26"/>
-          <w:szCs w:val="26"/>
-        </w:rPr>
-      </w:pPr>
-      <w:r>
-        <w:rPr>
-          <w:rFonts w:asciiTheme="minorHAnsi" w:hAnsiTheme="minorHAnsi" w:cstheme="minorHAnsi"/>
-          <w:color w:val="000000"/>
-          <w:sz w:val="26"/>
-          <w:szCs w:val="26"/>
-        </w:rPr>
-        <w:t>Protezione Civile;</w:t>
-      </w:r>
-    </w:p>
-    <w:p>
-      <w:pPr>
-        <w:pStyle w:val="NormaleWeb"/>
-        <w:numPr>
-          <w:ilvl w:val="0"/>
-          <w:numId w:val="2"/>
-        </w:numPr>
-        <w:spacing w:before="0" w:beforeAutospacing="0" w:after="0" w:afterAutospacing="0" w:line="276" w:lineRule="auto"/>
-        <w:jc w:val="both"/>
-        <w:textAlignment w:val="baseline"/>
-        <w:rPr>
-          <w:rFonts w:asciiTheme="minorHAnsi" w:hAnsiTheme="minorHAnsi" w:cstheme="minorHAnsi"/>
-          <w:color w:val="000000"/>
-          <w:sz w:val="26"/>
-          <w:szCs w:val="26"/>
-        </w:rPr>
-      </w:pPr>
-      <w:r>
-        <w:rPr>
-          <w:rFonts w:asciiTheme="minorHAnsi" w:hAnsiTheme="minorHAnsi" w:cstheme="minorHAnsi"/>
-          <w:color w:val="000000"/>
-          <w:sz w:val="26"/>
-          <w:szCs w:val="26"/>
-        </w:rPr>
-        <w:t>*Rivedere*;</w:t>
-      </w:r>
-    </w:p>
-    <w:p>
-      <w:pPr>
-        <w:rPr>
-          <w:rFonts w:cstheme="minorHAnsi"/>
-          <w:sz w:val="26"/>
-          <w:szCs w:val="26"/>
-        </w:rPr>
-      </w:pPr>
-    </w:p>
-    <w:p>
-      <w:pPr>
-        <w:pStyle w:val="NormaleWeb"/>
-        <w:spacing w:before="0" w:beforeAutospacing="0" w:after="0" w:afterAutospacing="0"/>
-        <w:jc w:val="both"/>
-        <w:rPr>
-          <w:rFonts w:asciiTheme="minorHAnsi" w:hAnsiTheme="minorHAnsi" w:cstheme="minorHAnsi"/>
-          <w:sz w:val="26"/>
-          <w:szCs w:val="26"/>
-        </w:rPr>
-      </w:pPr>
-      <w:r>
-        <w:rPr>
-          <w:rFonts w:asciiTheme="minorHAnsi" w:hAnsiTheme="minorHAnsi" w:cstheme="minorHAnsi"/>
-          <w:color w:val="000000"/>
-          <w:sz w:val="26"/>
-          <w:szCs w:val="26"/>
-        </w:rPr>
-        <w:t>Per ottenere le informazioni, necessarie per uno sviluppo completo, sono stati intervistati i</w:t>
-      </w:r>
-      <w:r>
-        <w:rPr>
-          <w:rFonts w:asciiTheme="minorHAnsi" w:hAnsiTheme="minorHAnsi" w:cstheme="minorHAnsi"/>
-          <w:color w:val="000000"/>
-          <w:sz w:val="26"/>
-          <w:szCs w:val="26"/>
-        </w:rPr>
-        <w:t>l sig.</w:t>
-      </w:r>
-      <w:r>
-        <w:rPr>
-          <w:rFonts w:asciiTheme="minorHAnsi" w:hAnsiTheme="minorHAnsi" w:cstheme="minorHAnsi"/>
-          <w:color w:val="000000"/>
-          <w:sz w:val="26"/>
-          <w:szCs w:val="26"/>
-        </w:rPr>
-        <w:t xml:space="preserve"> Romano Giuseppe (volontario Emergenze), </w:t>
-      </w:r>
-      <w:r>
-        <w:rPr>
-          <w:rFonts w:asciiTheme="minorHAnsi" w:hAnsiTheme="minorHAnsi" w:cstheme="minorHAnsi"/>
-          <w:color w:val="000000"/>
-          <w:sz w:val="26"/>
-          <w:szCs w:val="26"/>
-        </w:rPr>
-        <w:t xml:space="preserve">il </w:t>
-      </w:r>
-      <w:r>
-        <w:rPr>
-          <w:rFonts w:asciiTheme="minorHAnsi" w:hAnsiTheme="minorHAnsi" w:cstheme="minorHAnsi"/>
-          <w:color w:val="000000"/>
-          <w:sz w:val="26"/>
-          <w:szCs w:val="26"/>
-        </w:rPr>
-        <w:t>sig.</w:t>
-      </w:r>
-      <w:r>
-        <w:rPr>
-          <w:rFonts w:asciiTheme="minorHAnsi" w:hAnsiTheme="minorHAnsi" w:cstheme="minorHAnsi"/>
-          <w:color w:val="000000"/>
-          <w:sz w:val="26"/>
-          <w:szCs w:val="26"/>
-        </w:rPr>
-        <w:t xml:space="preserve"> Tonti</w:t>
-      </w:r>
-      <w:r>
-        <w:rPr>
-          <w:rFonts w:asciiTheme="minorHAnsi" w:hAnsiTheme="minorHAnsi" w:cstheme="minorHAnsi"/>
-          <w:color w:val="000000"/>
-          <w:sz w:val="26"/>
-          <w:szCs w:val="26"/>
-        </w:rPr>
-        <w:t xml:space="preserve"> Fabrizio (responsabile area donazioni) e</w:t>
-      </w:r>
-      <w:r>
-        <w:rPr>
-          <w:rFonts w:asciiTheme="minorHAnsi" w:hAnsiTheme="minorHAnsi" w:cstheme="minorHAnsi"/>
-          <w:color w:val="000000"/>
-          <w:sz w:val="26"/>
-          <w:szCs w:val="26"/>
-        </w:rPr>
-        <w:t xml:space="preserve"> il sig.</w:t>
-      </w:r>
-      <w:r>
-        <w:rPr>
-          <w:rFonts w:asciiTheme="minorHAnsi" w:hAnsiTheme="minorHAnsi" w:cstheme="minorHAnsi"/>
-          <w:color w:val="000000"/>
-          <w:sz w:val="26"/>
-          <w:szCs w:val="26"/>
-        </w:rPr>
-        <w:t xml:space="preserve"> Sbaffo Andrea (Presidente dell’associazione di Montemarciano).</w:t>
-      </w:r>
-    </w:p>
-    <w:p>
-      <w:pPr>
-        <w:pStyle w:val="NormaleWeb"/>
-        <w:spacing w:before="0" w:beforeAutospacing="0" w:after="0" w:afterAutospacing="0"/>
-        <w:jc w:val="both"/>
-        <w:rPr>
-          <w:rFonts w:asciiTheme="minorHAnsi" w:hAnsiTheme="minorHAnsi" w:cstheme="minorHAnsi"/>
-          <w:sz w:val="26"/>
-          <w:szCs w:val="26"/>
-        </w:rPr>
-      </w:pPr>
-      <w:r>
-        <w:rPr>
-          <w:rFonts w:asciiTheme="minorHAnsi" w:hAnsiTheme="minorHAnsi" w:cstheme="minorHAnsi"/>
-          <w:color w:val="000000"/>
-          <w:sz w:val="26"/>
-          <w:szCs w:val="26"/>
-        </w:rPr>
-        <w:t>Il Software sviluppato dovrà comprendere tutte le attività fondamentali per una gestione completa e precisa di tutte le funzionalità svolte dai vari settori dell’AVIS.</w:t>
-      </w:r>
-    </w:p>
-    <w:p>
-      <w:pPr>
-        <w:pStyle w:val="NormaleWeb"/>
-        <w:spacing w:before="0" w:beforeAutospacing="0" w:after="0" w:afterAutospacing="0"/>
-        <w:jc w:val="both"/>
-        <w:rPr>
-          <w:rFonts w:asciiTheme="minorHAnsi" w:hAnsiTheme="minorHAnsi" w:cstheme="minorHAnsi"/>
-          <w:sz w:val="26"/>
-          <w:szCs w:val="26"/>
-        </w:rPr>
-      </w:pPr>
-      <w:r>
-        <w:rPr>
-          <w:rFonts w:asciiTheme="minorHAnsi" w:hAnsiTheme="minorHAnsi" w:cstheme="minorHAnsi"/>
-          <w:color w:val="000000"/>
-          <w:sz w:val="26"/>
-          <w:szCs w:val="26"/>
-        </w:rPr>
-        <w:t>Si partirà da un’analisi embrionale delle informazioni raccolte, un programma sviluppato in UML e poi codificato in Python, per poi ottenere un programma finale chiaro e funzionante.</w:t>
-      </w:r>
+          <w:sz w:val="26"/>
+          <w:szCs w:val="26"/>
+        </w:rPr>
+      </w:pPr>
     </w:p>
     <w:sectPr>
       <w:pgSz w:w="11906" w:h="16838"/>
@@ -1860,7 +1860,7 @@
         <v:path o:extrusionok="f" gradientshapeok="t" o:connecttype="rect"/>
         <o:lock v:ext="edit" aspectratio="t"/>
       </v:shapetype>
-      <v:shape id="_x0000_i1117" type="#_x0000_t75" style="width:367.2pt;height:367.2pt" o:bullet="t">
+      <v:shape id="_x0000_i1035" type="#_x0000_t75" style="width:367.2pt;height:367.2pt" o:bullet="t">
         <v:imagedata r:id="rId1" o:title="goccia-logo"/>
       </v:shape>
     </w:pict>

</xml_diff>